<commit_message>
Web Search and Rationale
</commit_message>
<xml_diff>
--- a/Inception/Web Search and Rationale.docx
+++ b/Inception/Web Search and Rationale.docx
@@ -11,6 +11,12 @@
       <w:r>
         <w:t>Web Search and Rationale</w:t>
       </w:r>
+      <w:bookmarkStart w:id="0" w:name="_Toc395176993"/>
+    </w:p>
+    <w:p>
+      <w:pPr>
+        <w:pStyle w:val="Heading2"/>
+      </w:pPr>
     </w:p>
     <w:p>
       <w:pPr>
@@ -22,7 +28,6 @@
           <w:szCs w:val="28"/>
         </w:rPr>
       </w:pPr>
-      <w:bookmarkStart w:id="0" w:name="_Toc395176993"/>
       <w:r>
         <w:t>Title:</w:t>
       </w:r>
@@ -64,6 +69,15 @@
           <w:szCs w:val="28"/>
         </w:rPr>
         <w:t>App</w:t>
+      </w:r>
+      <w:r>
+        <w:rPr>
+          <w:rFonts w:ascii="Times New Roman" w:hAnsi="Times New Roman" w:cs="Times New Roman"/>
+          <w:color w:val="auto"/>
+          <w:sz w:val="28"/>
+          <w:szCs w:val="28"/>
+        </w:rPr>
+        <w:t>.</w:t>
       </w:r>
     </w:p>
     <w:p>
@@ -93,7 +107,6 @@
         </w:rPr>
         <w:t xml:space="preserve">Pranav </w:t>
       </w:r>
-      <w:proofErr w:type="spellStart"/>
       <w:r>
         <w:rPr>
           <w:rFonts w:ascii="Times New Roman" w:hAnsi="Times New Roman" w:cs="Times New Roman"/>
@@ -110,19 +123,8 @@
           <w:sz w:val="28"/>
           <w:szCs w:val="28"/>
         </w:rPr>
-        <w:t>anaji</w:t>
-      </w:r>
-      <w:proofErr w:type="spellEnd"/>
-      <w:r>
-        <w:rPr>
-          <w:rFonts w:ascii="Times New Roman" w:hAnsi="Times New Roman" w:cs="Times New Roman"/>
-          <w:color w:val="auto"/>
-          <w:sz w:val="28"/>
-          <w:szCs w:val="28"/>
-        </w:rPr>
-        <w:t xml:space="preserve"> </w:t>
-      </w:r>
-      <w:proofErr w:type="spellStart"/>
+        <w:t xml:space="preserve">anaji </w:t>
+      </w:r>
       <w:r>
         <w:rPr>
           <w:rFonts w:ascii="Times New Roman" w:hAnsi="Times New Roman" w:cs="Times New Roman"/>
@@ -139,17 +141,7 @@
           <w:sz w:val="28"/>
           <w:szCs w:val="28"/>
         </w:rPr>
-        <w:t>havare</w:t>
-      </w:r>
-      <w:proofErr w:type="spellEnd"/>
-      <w:r>
-        <w:rPr>
-          <w:rFonts w:ascii="Times New Roman" w:hAnsi="Times New Roman" w:cs="Times New Roman"/>
-          <w:color w:val="auto"/>
-          <w:sz w:val="28"/>
-          <w:szCs w:val="28"/>
-        </w:rPr>
-        <w:t xml:space="preserve">, Priyanka Kishore </w:t>
+        <w:t xml:space="preserve">havare, Priyanka Kishore </w:t>
       </w:r>
       <w:r>
         <w:rPr>
@@ -169,7 +161,6 @@
         </w:rPr>
         <w:t xml:space="preserve">umar Sharma, Rashmi Sudhakar </w:t>
       </w:r>
-      <w:proofErr w:type="spellStart"/>
       <w:r>
         <w:rPr>
           <w:rFonts w:ascii="Times New Roman" w:hAnsi="Times New Roman" w:cs="Times New Roman"/>
@@ -186,17 +177,7 @@
           <w:sz w:val="28"/>
           <w:szCs w:val="28"/>
         </w:rPr>
-        <w:t>nchan</w:t>
-      </w:r>
-      <w:proofErr w:type="spellEnd"/>
-      <w:r>
-        <w:rPr>
-          <w:rFonts w:ascii="Times New Roman" w:hAnsi="Times New Roman" w:cs="Times New Roman"/>
-          <w:color w:val="auto"/>
-          <w:sz w:val="28"/>
-          <w:szCs w:val="28"/>
-        </w:rPr>
-        <w:t>.</w:t>
+        <w:t>nchan.</w:t>
       </w:r>
     </w:p>
     <w:p>
@@ -241,7 +222,6 @@
         </w:rPr>
         <w:t xml:space="preserve">ick </w:t>
       </w:r>
-      <w:proofErr w:type="spellStart"/>
       <w:r>
         <w:rPr>
           <w:rFonts w:ascii="Times New Roman" w:hAnsi="Times New Roman" w:cs="Times New Roman"/>
@@ -260,7 +240,15 @@
         </w:rPr>
         <w:t>uzik</w:t>
       </w:r>
-      <w:proofErr w:type="spellEnd"/>
+      <w:r>
+        <w:rPr>
+          <w:rFonts w:ascii="Times New Roman" w:hAnsi="Times New Roman" w:cs="Times New Roman"/>
+          <w:color w:val="auto"/>
+          <w:sz w:val="28"/>
+          <w:szCs w:val="28"/>
+        </w:rPr>
+        <w:t>.</w:t>
+      </w:r>
     </w:p>
     <w:p>
       <w:pPr>
@@ -293,19 +281,17 @@
           <w:sz w:val="28"/>
           <w:szCs w:val="28"/>
         </w:rPr>
-        <w:t xml:space="preserve">Rick </w:t>
-      </w:r>
-      <w:proofErr w:type="spellStart"/>
-      <w:r>
-        <w:rPr>
-          <w:rFonts w:ascii="Times New Roman" w:hAnsi="Times New Roman" w:cs="Times New Roman"/>
-          <w:color w:val="auto"/>
-          <w:sz w:val="28"/>
-          <w:szCs w:val="28"/>
-        </w:rPr>
-        <w:t>Guzik</w:t>
-      </w:r>
-      <w:proofErr w:type="spellEnd"/>
+        <w:t>Rick Guzik</w:t>
+      </w:r>
+      <w:r>
+        <w:rPr>
+          <w:rFonts w:ascii="Times New Roman" w:hAnsi="Times New Roman" w:cs="Times New Roman"/>
+          <w:color w:val="auto"/>
+          <w:sz w:val="28"/>
+          <w:szCs w:val="28"/>
+        </w:rPr>
+        <w:t>.</w:t>
+      </w:r>
     </w:p>
     <w:p>
       <w:pPr>
@@ -388,15 +374,15 @@
         <w:jc w:val="both"/>
         <w:rPr>
           <w:rFonts w:ascii="Times New Roman" w:hAnsi="Times New Roman"/>
-          <w:i/>
-          <w:sz w:val="24"/>
-          <w:szCs w:val="24"/>
-        </w:rPr>
-      </w:pPr>
-      <w:r>
-        <w:rPr>
-          <w:rFonts w:ascii="Times New Roman" w:hAnsi="Times New Roman"/>
-          <w:i/>
+          <w:iCs/>
+          <w:sz w:val="24"/>
+          <w:szCs w:val="24"/>
+        </w:rPr>
+      </w:pPr>
+      <w:r>
+        <w:rPr>
+          <w:rFonts w:ascii="Times New Roman" w:hAnsi="Times New Roman"/>
+          <w:iCs/>
           <w:sz w:val="24"/>
           <w:szCs w:val="24"/>
         </w:rPr>
@@ -405,7 +391,7 @@
       <w:r>
         <w:rPr>
           <w:rFonts w:ascii="Times New Roman" w:hAnsi="Times New Roman"/>
-          <w:i/>
+          <w:iCs/>
           <w:sz w:val="24"/>
           <w:szCs w:val="24"/>
         </w:rPr>
@@ -414,7 +400,7 @@
       <w:r>
         <w:rPr>
           <w:rFonts w:ascii="Times New Roman" w:hAnsi="Times New Roman"/>
-          <w:i/>
+          <w:iCs/>
           <w:sz w:val="24"/>
           <w:szCs w:val="24"/>
         </w:rPr>
@@ -423,7 +409,7 @@
       <w:r>
         <w:rPr>
           <w:rFonts w:ascii="Times New Roman" w:hAnsi="Times New Roman"/>
-          <w:i/>
+          <w:iCs/>
           <w:sz w:val="24"/>
           <w:szCs w:val="24"/>
         </w:rPr>
@@ -432,7 +418,7 @@
       <w:r>
         <w:rPr>
           <w:rFonts w:ascii="Times New Roman" w:hAnsi="Times New Roman"/>
-          <w:i/>
+          <w:iCs/>
           <w:sz w:val="24"/>
           <w:szCs w:val="24"/>
         </w:rPr>
@@ -441,7 +427,7 @@
       <w:r>
         <w:rPr>
           <w:rFonts w:ascii="Times New Roman" w:hAnsi="Times New Roman"/>
-          <w:i/>
+          <w:iCs/>
           <w:sz w:val="24"/>
           <w:szCs w:val="24"/>
         </w:rPr>
@@ -450,7 +436,7 @@
       <w:r>
         <w:rPr>
           <w:rFonts w:ascii="Times New Roman" w:hAnsi="Times New Roman"/>
-          <w:i/>
+          <w:iCs/>
           <w:sz w:val="24"/>
           <w:szCs w:val="24"/>
         </w:rPr>
@@ -459,7 +445,7 @@
       <w:r>
         <w:rPr>
           <w:rFonts w:ascii="Times New Roman" w:hAnsi="Times New Roman"/>
-          <w:i/>
+          <w:iCs/>
           <w:sz w:val="24"/>
           <w:szCs w:val="24"/>
         </w:rPr>
@@ -468,7 +454,7 @@
       <w:r>
         <w:rPr>
           <w:rFonts w:ascii="Times New Roman" w:hAnsi="Times New Roman"/>
-          <w:i/>
+          <w:iCs/>
           <w:sz w:val="24"/>
           <w:szCs w:val="24"/>
         </w:rPr>
@@ -477,7 +463,7 @@
       <w:r>
         <w:rPr>
           <w:rFonts w:ascii="Times New Roman" w:hAnsi="Times New Roman"/>
-          <w:i/>
+          <w:iCs/>
           <w:sz w:val="24"/>
           <w:szCs w:val="24"/>
         </w:rPr>
@@ -486,7 +472,7 @@
       <w:r>
         <w:rPr>
           <w:rFonts w:ascii="Times New Roman" w:hAnsi="Times New Roman"/>
-          <w:i/>
+          <w:iCs/>
           <w:sz w:val="24"/>
           <w:szCs w:val="24"/>
         </w:rPr>
@@ -495,7 +481,7 @@
       <w:r>
         <w:rPr>
           <w:rFonts w:ascii="Times New Roman" w:hAnsi="Times New Roman"/>
-          <w:i/>
+          <w:iCs/>
           <w:sz w:val="24"/>
           <w:szCs w:val="24"/>
         </w:rPr>
@@ -504,7 +490,7 @@
       <w:r>
         <w:rPr>
           <w:rFonts w:ascii="Times New Roman" w:hAnsi="Times New Roman"/>
-          <w:i/>
+          <w:iCs/>
           <w:sz w:val="24"/>
           <w:szCs w:val="24"/>
         </w:rPr>
@@ -513,7 +499,7 @@
       <w:r>
         <w:rPr>
           <w:rFonts w:ascii="Times New Roman" w:hAnsi="Times New Roman"/>
-          <w:i/>
+          <w:iCs/>
           <w:sz w:val="24"/>
           <w:szCs w:val="24"/>
         </w:rPr>
@@ -522,7 +508,7 @@
       <w:r>
         <w:rPr>
           <w:rFonts w:ascii="Times New Roman" w:hAnsi="Times New Roman"/>
-          <w:i/>
+          <w:iCs/>
           <w:sz w:val="24"/>
           <w:szCs w:val="24"/>
         </w:rPr>
@@ -557,129 +543,129 @@
         <w:jc w:val="both"/>
         <w:rPr>
           <w:rFonts w:ascii="Times New Roman" w:hAnsi="Times New Roman"/>
+          <w:iCs/>
+          <w:sz w:val="24"/>
+          <w:szCs w:val="24"/>
+        </w:rPr>
+      </w:pPr>
+      <w:r>
+        <w:rPr>
+          <w:rFonts w:ascii="Times New Roman" w:hAnsi="Times New Roman"/>
+          <w:iCs/>
+          <w:sz w:val="24"/>
+          <w:szCs w:val="24"/>
+        </w:rPr>
+        <w:t xml:space="preserve">The system will enable </w:t>
+      </w:r>
+      <w:r>
+        <w:rPr>
+          <w:rFonts w:ascii="Times New Roman" w:hAnsi="Times New Roman"/>
+          <w:iCs/>
+          <w:sz w:val="24"/>
+          <w:szCs w:val="24"/>
+        </w:rPr>
+        <w:t xml:space="preserve">a business owner to put up his branches on the application along with the items that can are available for selling. The customers can visit the website and place their orders. The business owner will </w:t>
+      </w:r>
+      <w:r>
+        <w:rPr>
+          <w:rFonts w:ascii="Times New Roman" w:hAnsi="Times New Roman"/>
+          <w:iCs/>
+          <w:sz w:val="24"/>
+          <w:szCs w:val="24"/>
+        </w:rPr>
+        <w:t xml:space="preserve">have a portal where he can manage the orders, the available branches as well as advertise certain items or </w:t>
+      </w:r>
+      <w:r>
+        <w:rPr>
+          <w:rFonts w:ascii="Times New Roman" w:hAnsi="Times New Roman"/>
+          <w:iCs/>
+          <w:sz w:val="24"/>
+          <w:szCs w:val="24"/>
+        </w:rPr>
+        <w:t xml:space="preserve">display offers </w:t>
+      </w:r>
+      <w:r>
+        <w:rPr>
+          <w:rFonts w:ascii="Times New Roman" w:hAnsi="Times New Roman"/>
+          <w:iCs/>
+          <w:sz w:val="24"/>
+          <w:szCs w:val="24"/>
+        </w:rPr>
+        <w:t>on the application</w:t>
+      </w:r>
+      <w:r>
+        <w:rPr>
+          <w:rFonts w:ascii="Times New Roman" w:hAnsi="Times New Roman"/>
+          <w:iCs/>
+          <w:sz w:val="24"/>
+          <w:szCs w:val="24"/>
+        </w:rPr>
+        <w:t>’s</w:t>
+      </w:r>
+      <w:r>
+        <w:rPr>
+          <w:rFonts w:ascii="Times New Roman" w:hAnsi="Times New Roman"/>
+          <w:iCs/>
+          <w:sz w:val="24"/>
+          <w:szCs w:val="24"/>
+        </w:rPr>
+        <w:t xml:space="preserve"> home</w:t>
+      </w:r>
+      <w:r>
+        <w:rPr>
+          <w:rFonts w:ascii="Times New Roman" w:hAnsi="Times New Roman"/>
+          <w:iCs/>
+          <w:sz w:val="24"/>
+          <w:szCs w:val="24"/>
+        </w:rPr>
+        <w:t xml:space="preserve"> </w:t>
+      </w:r>
+      <w:r>
+        <w:rPr>
+          <w:rFonts w:ascii="Times New Roman" w:hAnsi="Times New Roman"/>
+          <w:iCs/>
+          <w:sz w:val="24"/>
+          <w:szCs w:val="24"/>
+        </w:rPr>
+        <w:t>page.</w:t>
+      </w:r>
+      <w:r>
+        <w:rPr>
+          <w:rFonts w:ascii="Times New Roman" w:hAnsi="Times New Roman"/>
+          <w:iCs/>
+          <w:sz w:val="24"/>
+          <w:szCs w:val="24"/>
+        </w:rPr>
+        <w:t xml:space="preserve"> </w:t>
+      </w:r>
+    </w:p>
+    <w:p>
+      <w:pPr>
+        <w:spacing w:line="276" w:lineRule="auto"/>
+        <w:jc w:val="both"/>
+        <w:rPr>
+          <w:rFonts w:ascii="Times New Roman" w:hAnsi="Times New Roman"/>
           <w:i/>
           <w:sz w:val="24"/>
           <w:szCs w:val="24"/>
         </w:rPr>
       </w:pPr>
-      <w:r>
-        <w:rPr>
-          <w:rFonts w:ascii="Times New Roman" w:hAnsi="Times New Roman"/>
-          <w:i/>
-          <w:sz w:val="24"/>
-          <w:szCs w:val="24"/>
-        </w:rPr>
-        <w:t xml:space="preserve">The system will enable </w:t>
-      </w:r>
-      <w:r>
-        <w:rPr>
-          <w:rFonts w:ascii="Times New Roman" w:hAnsi="Times New Roman"/>
-          <w:i/>
-          <w:sz w:val="24"/>
-          <w:szCs w:val="24"/>
-        </w:rPr>
-        <w:t xml:space="preserve">a business owner to put up his branches on the application along with the items that can are available for selling. The customers can visit the website and place their orders. The business owner will </w:t>
-      </w:r>
-      <w:r>
-        <w:rPr>
-          <w:rFonts w:ascii="Times New Roman" w:hAnsi="Times New Roman"/>
-          <w:i/>
-          <w:sz w:val="24"/>
-          <w:szCs w:val="24"/>
-        </w:rPr>
-        <w:t xml:space="preserve">have a portal where he can manage the orders, the available branches as well as advertise certain items or </w:t>
-      </w:r>
-      <w:r>
-        <w:rPr>
-          <w:rFonts w:ascii="Times New Roman" w:hAnsi="Times New Roman"/>
-          <w:i/>
-          <w:sz w:val="24"/>
-          <w:szCs w:val="24"/>
-        </w:rPr>
-        <w:t xml:space="preserve">display offers </w:t>
-      </w:r>
-      <w:r>
-        <w:rPr>
-          <w:rFonts w:ascii="Times New Roman" w:hAnsi="Times New Roman"/>
-          <w:i/>
-          <w:sz w:val="24"/>
-          <w:szCs w:val="24"/>
-        </w:rPr>
-        <w:t>on the application</w:t>
-      </w:r>
-      <w:r>
-        <w:rPr>
-          <w:rFonts w:ascii="Times New Roman" w:hAnsi="Times New Roman"/>
-          <w:i/>
-          <w:sz w:val="24"/>
-          <w:szCs w:val="24"/>
-        </w:rPr>
-        <w:t>’s</w:t>
-      </w:r>
-      <w:r>
-        <w:rPr>
-          <w:rFonts w:ascii="Times New Roman" w:hAnsi="Times New Roman"/>
-          <w:i/>
-          <w:sz w:val="24"/>
-          <w:szCs w:val="24"/>
-        </w:rPr>
-        <w:t xml:space="preserve"> home</w:t>
-      </w:r>
-      <w:r>
-        <w:rPr>
-          <w:rFonts w:ascii="Times New Roman" w:hAnsi="Times New Roman"/>
-          <w:i/>
-          <w:sz w:val="24"/>
-          <w:szCs w:val="24"/>
-        </w:rPr>
-        <w:t xml:space="preserve"> </w:t>
-      </w:r>
-      <w:r>
-        <w:rPr>
-          <w:rFonts w:ascii="Times New Roman" w:hAnsi="Times New Roman"/>
-          <w:i/>
-          <w:sz w:val="24"/>
-          <w:szCs w:val="24"/>
-        </w:rPr>
-        <w:t>page.</w:t>
-      </w:r>
-      <w:r>
-        <w:rPr>
-          <w:rFonts w:ascii="Times New Roman" w:hAnsi="Times New Roman"/>
-          <w:i/>
-          <w:sz w:val="24"/>
-          <w:szCs w:val="24"/>
-        </w:rPr>
-        <w:t xml:space="preserve"> </w:t>
-      </w:r>
-    </w:p>
-    <w:p>
-      <w:pPr>
-        <w:spacing w:line="276" w:lineRule="auto"/>
-        <w:jc w:val="both"/>
-        <w:rPr>
-          <w:rFonts w:ascii="Times New Roman" w:hAnsi="Times New Roman"/>
-          <w:i/>
-          <w:sz w:val="24"/>
-          <w:szCs w:val="24"/>
-        </w:rPr>
-      </w:pPr>
-    </w:p>
-    <w:p>
-      <w:pPr>
-        <w:spacing w:line="276" w:lineRule="auto"/>
-        <w:jc w:val="both"/>
-        <w:rPr>
-          <w:rFonts w:ascii="Times New Roman" w:hAnsi="Times New Roman"/>
-          <w:i/>
-          <w:sz w:val="24"/>
-          <w:szCs w:val="24"/>
-        </w:rPr>
-      </w:pPr>
-      <w:r>
-        <w:rPr>
-          <w:rFonts w:ascii="Times New Roman" w:hAnsi="Times New Roman"/>
-          <w:i/>
+    </w:p>
+    <w:p>
+      <w:pPr>
+        <w:spacing w:line="276" w:lineRule="auto"/>
+        <w:jc w:val="both"/>
+        <w:rPr>
+          <w:rFonts w:ascii="Times New Roman" w:hAnsi="Times New Roman"/>
+          <w:iCs/>
+          <w:sz w:val="24"/>
+          <w:szCs w:val="24"/>
+        </w:rPr>
+      </w:pPr>
+      <w:r>
+        <w:rPr>
+          <w:rFonts w:ascii="Times New Roman" w:hAnsi="Times New Roman"/>
+          <w:iCs/>
           <w:sz w:val="24"/>
           <w:szCs w:val="24"/>
         </w:rPr>
@@ -688,7 +674,7 @@
       <w:r>
         <w:rPr>
           <w:rFonts w:ascii="Times New Roman" w:hAnsi="Times New Roman"/>
-          <w:i/>
+          <w:iCs/>
           <w:sz w:val="24"/>
           <w:szCs w:val="24"/>
         </w:rPr>
@@ -697,7 +683,7 @@
       <w:r>
         <w:rPr>
           <w:rFonts w:ascii="Times New Roman" w:hAnsi="Times New Roman"/>
-          <w:i/>
+          <w:iCs/>
           <w:sz w:val="24"/>
           <w:szCs w:val="24"/>
         </w:rPr>
@@ -706,7 +692,7 @@
       <w:r>
         <w:rPr>
           <w:rFonts w:ascii="Times New Roman" w:hAnsi="Times New Roman"/>
-          <w:i/>
+          <w:iCs/>
           <w:sz w:val="24"/>
           <w:szCs w:val="24"/>
         </w:rPr>
@@ -715,7 +701,7 @@
       <w:r>
         <w:rPr>
           <w:rFonts w:ascii="Times New Roman" w:hAnsi="Times New Roman"/>
-          <w:i/>
+          <w:iCs/>
           <w:sz w:val="24"/>
           <w:szCs w:val="24"/>
         </w:rPr>
@@ -750,15 +736,15 @@
         <w:jc w:val="both"/>
         <w:rPr>
           <w:rFonts w:ascii="Times New Roman" w:hAnsi="Times New Roman"/>
-          <w:i/>
-          <w:sz w:val="24"/>
-          <w:szCs w:val="24"/>
-        </w:rPr>
-      </w:pPr>
-      <w:r>
-        <w:rPr>
-          <w:rFonts w:ascii="Times New Roman" w:hAnsi="Times New Roman"/>
-          <w:i/>
+          <w:iCs/>
+          <w:sz w:val="24"/>
+          <w:szCs w:val="24"/>
+        </w:rPr>
+      </w:pPr>
+      <w:r>
+        <w:rPr>
+          <w:rFonts w:ascii="Times New Roman" w:hAnsi="Times New Roman"/>
+          <w:iCs/>
           <w:sz w:val="24"/>
           <w:szCs w:val="24"/>
         </w:rPr>
@@ -767,7 +753,7 @@
       <w:r>
         <w:rPr>
           <w:rFonts w:ascii="Times New Roman" w:hAnsi="Times New Roman"/>
-          <w:i/>
+          <w:iCs/>
           <w:sz w:val="24"/>
           <w:szCs w:val="24"/>
         </w:rPr>
@@ -776,7 +762,7 @@
       <w:r>
         <w:rPr>
           <w:rFonts w:ascii="Times New Roman" w:hAnsi="Times New Roman"/>
-          <w:i/>
+          <w:iCs/>
           <w:sz w:val="24"/>
           <w:szCs w:val="24"/>
         </w:rPr>
@@ -785,7 +771,7 @@
       <w:r>
         <w:rPr>
           <w:rFonts w:ascii="Times New Roman" w:hAnsi="Times New Roman"/>
-          <w:i/>
+          <w:iCs/>
           <w:sz w:val="24"/>
           <w:szCs w:val="24"/>
         </w:rPr>
@@ -794,7 +780,7 @@
       <w:r>
         <w:rPr>
           <w:rFonts w:ascii="Times New Roman" w:hAnsi="Times New Roman"/>
-          <w:i/>
+          <w:iCs/>
           <w:sz w:val="24"/>
           <w:szCs w:val="24"/>
         </w:rPr>
@@ -803,7 +789,7 @@
       <w:r>
         <w:rPr>
           <w:rFonts w:ascii="Times New Roman" w:hAnsi="Times New Roman"/>
-          <w:i/>
+          <w:iCs/>
           <w:sz w:val="24"/>
           <w:szCs w:val="24"/>
         </w:rPr>
@@ -812,7 +798,7 @@
       <w:r>
         <w:rPr>
           <w:rFonts w:ascii="Times New Roman" w:hAnsi="Times New Roman"/>
-          <w:i/>
+          <w:iCs/>
           <w:sz w:val="24"/>
           <w:szCs w:val="24"/>
         </w:rPr>
@@ -821,7 +807,7 @@
       <w:r>
         <w:rPr>
           <w:rFonts w:ascii="Times New Roman" w:hAnsi="Times New Roman"/>
-          <w:i/>
+          <w:iCs/>
           <w:sz w:val="24"/>
           <w:szCs w:val="24"/>
         </w:rPr>
@@ -830,7 +816,7 @@
       <w:r>
         <w:rPr>
           <w:rFonts w:ascii="Times New Roman" w:hAnsi="Times New Roman"/>
-          <w:i/>
+          <w:iCs/>
           <w:sz w:val="24"/>
           <w:szCs w:val="24"/>
         </w:rPr>
@@ -839,7 +825,7 @@
       <w:r>
         <w:rPr>
           <w:rFonts w:ascii="Times New Roman" w:hAnsi="Times New Roman"/>
-          <w:i/>
+          <w:iCs/>
           <w:sz w:val="24"/>
           <w:szCs w:val="24"/>
         </w:rPr>
@@ -848,7 +834,7 @@
       <w:r>
         <w:rPr>
           <w:rFonts w:ascii="Times New Roman" w:hAnsi="Times New Roman"/>
-          <w:i/>
+          <w:iCs/>
           <w:sz w:val="24"/>
           <w:szCs w:val="24"/>
         </w:rPr>
@@ -857,7 +843,7 @@
       <w:r>
         <w:rPr>
           <w:rFonts w:ascii="Times New Roman" w:hAnsi="Times New Roman"/>
-          <w:i/>
+          <w:iCs/>
           <w:sz w:val="24"/>
           <w:szCs w:val="24"/>
         </w:rPr>
@@ -866,7 +852,7 @@
       <w:r>
         <w:rPr>
           <w:rFonts w:ascii="Times New Roman" w:hAnsi="Times New Roman"/>
-          <w:i/>
+          <w:iCs/>
           <w:sz w:val="24"/>
           <w:szCs w:val="24"/>
         </w:rPr>
@@ -875,7 +861,7 @@
       <w:r>
         <w:rPr>
           <w:rFonts w:ascii="Times New Roman" w:hAnsi="Times New Roman"/>
-          <w:i/>
+          <w:iCs/>
           <w:sz w:val="24"/>
           <w:szCs w:val="24"/>
         </w:rPr>
@@ -884,7 +870,7 @@
       <w:r>
         <w:rPr>
           <w:rFonts w:ascii="Times New Roman" w:hAnsi="Times New Roman"/>
-          <w:i/>
+          <w:iCs/>
           <w:sz w:val="24"/>
           <w:szCs w:val="24"/>
         </w:rPr>
@@ -893,7 +879,7 @@
       <w:r>
         <w:rPr>
           <w:rFonts w:ascii="Times New Roman" w:hAnsi="Times New Roman"/>
-          <w:i/>
+          <w:iCs/>
           <w:sz w:val="24"/>
           <w:szCs w:val="24"/>
         </w:rPr>
@@ -924,17 +910,13 @@
         <w:jc w:val="both"/>
         <w:rPr>
           <w:rFonts w:ascii="Times New Roman" w:hAnsi="Times New Roman" w:cs="Times New Roman"/>
-          <w:i/>
-          <w:iCs/>
-          <w:sz w:val="24"/>
-          <w:szCs w:val="24"/>
-        </w:rPr>
-      </w:pPr>
-      <w:r>
-        <w:rPr>
-          <w:rFonts w:ascii="Times New Roman" w:hAnsi="Times New Roman" w:cs="Times New Roman"/>
-          <w:i/>
-          <w:iCs/>
+          <w:sz w:val="24"/>
+          <w:szCs w:val="24"/>
+        </w:rPr>
+      </w:pPr>
+      <w:r>
+        <w:rPr>
+          <w:rFonts w:ascii="Times New Roman" w:hAnsi="Times New Roman" w:cs="Times New Roman"/>
           <w:sz w:val="24"/>
           <w:szCs w:val="24"/>
         </w:rPr>
@@ -943,74 +925,14 @@
       <w:r>
         <w:rPr>
           <w:rFonts w:ascii="Times New Roman" w:hAnsi="Times New Roman" w:cs="Times New Roman"/>
-          <w:i/>
-          <w:iCs/>
-          <w:sz w:val="24"/>
-          <w:szCs w:val="24"/>
-        </w:rPr>
-        <w:t xml:space="preserve">food delivery giants available are </w:t>
-      </w:r>
-      <w:proofErr w:type="spellStart"/>
-      <w:r>
-        <w:rPr>
-          <w:rFonts w:ascii="Times New Roman" w:hAnsi="Times New Roman" w:cs="Times New Roman"/>
-          <w:i/>
-          <w:iCs/>
-          <w:sz w:val="24"/>
-          <w:szCs w:val="24"/>
-        </w:rPr>
-        <w:t>UberEats</w:t>
-      </w:r>
-      <w:proofErr w:type="spellEnd"/>
-      <w:r>
-        <w:rPr>
-          <w:rFonts w:ascii="Times New Roman" w:hAnsi="Times New Roman" w:cs="Times New Roman"/>
-          <w:i/>
-          <w:iCs/>
-          <w:sz w:val="24"/>
-          <w:szCs w:val="24"/>
-        </w:rPr>
-        <w:t xml:space="preserve">, </w:t>
-      </w:r>
-      <w:proofErr w:type="spellStart"/>
-      <w:r>
-        <w:rPr>
-          <w:rFonts w:ascii="Times New Roman" w:hAnsi="Times New Roman" w:cs="Times New Roman"/>
-          <w:i/>
-          <w:iCs/>
-          <w:sz w:val="24"/>
-          <w:szCs w:val="24"/>
-        </w:rPr>
-        <w:t>DoorDash</w:t>
-      </w:r>
-      <w:proofErr w:type="spellEnd"/>
-      <w:r>
-        <w:rPr>
-          <w:rFonts w:ascii="Times New Roman" w:hAnsi="Times New Roman" w:cs="Times New Roman"/>
-          <w:i/>
-          <w:iCs/>
-          <w:sz w:val="24"/>
-          <w:szCs w:val="24"/>
-        </w:rPr>
-        <w:t xml:space="preserve">, </w:t>
-      </w:r>
-      <w:proofErr w:type="spellStart"/>
-      <w:r>
-        <w:rPr>
-          <w:rFonts w:ascii="Times New Roman" w:hAnsi="Times New Roman" w:cs="Times New Roman"/>
-          <w:i/>
-          <w:iCs/>
-          <w:sz w:val="24"/>
-          <w:szCs w:val="24"/>
-        </w:rPr>
-        <w:t>SkipTheDishes</w:t>
-      </w:r>
-      <w:proofErr w:type="spellEnd"/>
-      <w:r>
-        <w:rPr>
-          <w:rFonts w:ascii="Times New Roman" w:hAnsi="Times New Roman" w:cs="Times New Roman"/>
-          <w:i/>
-          <w:iCs/>
+          <w:sz w:val="24"/>
+          <w:szCs w:val="24"/>
+        </w:rPr>
+        <w:t>food delivery giants available are UberEats, DoorDash, SkipTheDishes</w:t>
+      </w:r>
+      <w:r>
+        <w:rPr>
+          <w:rFonts w:ascii="Times New Roman" w:hAnsi="Times New Roman" w:cs="Times New Roman"/>
           <w:sz w:val="24"/>
           <w:szCs w:val="24"/>
         </w:rPr>
@@ -1019,8 +941,6 @@
       <w:r>
         <w:rPr>
           <w:rFonts w:ascii="Times New Roman" w:hAnsi="Times New Roman" w:cs="Times New Roman"/>
-          <w:i/>
-          <w:iCs/>
           <w:sz w:val="24"/>
           <w:szCs w:val="24"/>
         </w:rPr>
@@ -1029,8 +949,6 @@
       <w:r>
         <w:rPr>
           <w:rFonts w:ascii="Times New Roman" w:hAnsi="Times New Roman" w:cs="Times New Roman"/>
-          <w:i/>
-          <w:iCs/>
           <w:sz w:val="24"/>
           <w:szCs w:val="24"/>
         </w:rPr>
@@ -1048,17 +966,13 @@
         <w:jc w:val="both"/>
         <w:rPr>
           <w:rFonts w:ascii="Times New Roman" w:hAnsi="Times New Roman" w:cs="Times New Roman"/>
-          <w:i/>
-          <w:iCs/>
-          <w:sz w:val="24"/>
-          <w:szCs w:val="24"/>
-        </w:rPr>
-      </w:pPr>
-      <w:r>
-        <w:rPr>
-          <w:rFonts w:ascii="Times New Roman" w:hAnsi="Times New Roman" w:cs="Times New Roman"/>
-          <w:i/>
-          <w:iCs/>
+          <w:sz w:val="24"/>
+          <w:szCs w:val="24"/>
+        </w:rPr>
+      </w:pPr>
+      <w:r>
+        <w:rPr>
+          <w:rFonts w:ascii="Times New Roman" w:hAnsi="Times New Roman" w:cs="Times New Roman"/>
           <w:sz w:val="24"/>
           <w:szCs w:val="24"/>
         </w:rPr>
@@ -1076,17 +990,13 @@
         <w:jc w:val="both"/>
         <w:rPr>
           <w:rFonts w:ascii="Times New Roman" w:hAnsi="Times New Roman" w:cs="Times New Roman"/>
-          <w:i/>
-          <w:iCs/>
-          <w:sz w:val="24"/>
-          <w:szCs w:val="24"/>
-        </w:rPr>
-      </w:pPr>
-      <w:r>
-        <w:rPr>
-          <w:rFonts w:ascii="Times New Roman" w:hAnsi="Times New Roman" w:cs="Times New Roman"/>
-          <w:i/>
-          <w:iCs/>
+          <w:sz w:val="24"/>
+          <w:szCs w:val="24"/>
+        </w:rPr>
+      </w:pPr>
+      <w:r>
+        <w:rPr>
+          <w:rFonts w:ascii="Times New Roman" w:hAnsi="Times New Roman" w:cs="Times New Roman"/>
           <w:sz w:val="24"/>
           <w:szCs w:val="24"/>
         </w:rPr>
@@ -1104,17 +1014,13 @@
         <w:jc w:val="both"/>
         <w:rPr>
           <w:rFonts w:ascii="Times New Roman" w:hAnsi="Times New Roman" w:cs="Times New Roman"/>
-          <w:i/>
-          <w:iCs/>
-          <w:sz w:val="24"/>
-          <w:szCs w:val="24"/>
-        </w:rPr>
-      </w:pPr>
-      <w:r>
-        <w:rPr>
-          <w:rFonts w:ascii="Times New Roman" w:hAnsi="Times New Roman" w:cs="Times New Roman"/>
-          <w:i/>
-          <w:iCs/>
+          <w:sz w:val="24"/>
+          <w:szCs w:val="24"/>
+        </w:rPr>
+      </w:pPr>
+      <w:r>
+        <w:rPr>
+          <w:rFonts w:ascii="Times New Roman" w:hAnsi="Times New Roman" w:cs="Times New Roman"/>
           <w:sz w:val="24"/>
           <w:szCs w:val="24"/>
         </w:rPr>
@@ -1132,17 +1038,13 @@
         <w:jc w:val="both"/>
         <w:rPr>
           <w:rFonts w:ascii="Times New Roman" w:hAnsi="Times New Roman" w:cs="Times New Roman"/>
-          <w:i/>
-          <w:iCs/>
-          <w:sz w:val="24"/>
-          <w:szCs w:val="24"/>
-        </w:rPr>
-      </w:pPr>
-      <w:r>
-        <w:rPr>
-          <w:rFonts w:ascii="Times New Roman" w:hAnsi="Times New Roman" w:cs="Times New Roman"/>
-          <w:i/>
-          <w:iCs/>
+          <w:sz w:val="24"/>
+          <w:szCs w:val="24"/>
+        </w:rPr>
+      </w:pPr>
+      <w:r>
+        <w:rPr>
+          <w:rFonts w:ascii="Times New Roman" w:hAnsi="Times New Roman" w:cs="Times New Roman"/>
           <w:sz w:val="24"/>
           <w:szCs w:val="24"/>
         </w:rPr>
@@ -1160,17 +1062,13 @@
         <w:jc w:val="both"/>
         <w:rPr>
           <w:rFonts w:ascii="Times New Roman" w:hAnsi="Times New Roman" w:cs="Times New Roman"/>
-          <w:i/>
-          <w:iCs/>
-          <w:sz w:val="24"/>
-          <w:szCs w:val="24"/>
-        </w:rPr>
-      </w:pPr>
-      <w:r>
-        <w:rPr>
-          <w:rFonts w:ascii="Times New Roman" w:hAnsi="Times New Roman" w:cs="Times New Roman"/>
-          <w:i/>
-          <w:iCs/>
+          <w:sz w:val="24"/>
+          <w:szCs w:val="24"/>
+        </w:rPr>
+      </w:pPr>
+      <w:r>
+        <w:rPr>
+          <w:rFonts w:ascii="Times New Roman" w:hAnsi="Times New Roman" w:cs="Times New Roman"/>
           <w:sz w:val="24"/>
           <w:szCs w:val="24"/>
         </w:rPr>
@@ -1183,17 +1081,13 @@
         <w:jc w:val="both"/>
         <w:rPr>
           <w:rFonts w:ascii="Times New Roman" w:hAnsi="Times New Roman" w:cs="Times New Roman"/>
-          <w:i/>
-          <w:iCs/>
-          <w:sz w:val="24"/>
-          <w:szCs w:val="24"/>
-        </w:rPr>
-      </w:pPr>
-      <w:r>
-        <w:rPr>
-          <w:rFonts w:ascii="Times New Roman" w:hAnsi="Times New Roman" w:cs="Times New Roman"/>
-          <w:i/>
-          <w:iCs/>
+          <w:sz w:val="24"/>
+          <w:szCs w:val="24"/>
+        </w:rPr>
+      </w:pPr>
+      <w:r>
+        <w:rPr>
+          <w:rFonts w:ascii="Times New Roman" w:hAnsi="Times New Roman" w:cs="Times New Roman"/>
           <w:sz w:val="24"/>
           <w:szCs w:val="24"/>
         </w:rPr>
@@ -1211,17 +1105,13 @@
         <w:jc w:val="both"/>
         <w:rPr>
           <w:rFonts w:ascii="Times New Roman" w:hAnsi="Times New Roman" w:cs="Times New Roman"/>
-          <w:i/>
-          <w:iCs/>
-          <w:sz w:val="24"/>
-          <w:szCs w:val="24"/>
-        </w:rPr>
-      </w:pPr>
-      <w:r>
-        <w:rPr>
-          <w:rFonts w:ascii="Times New Roman" w:hAnsi="Times New Roman" w:cs="Times New Roman"/>
-          <w:i/>
-          <w:iCs/>
+          <w:sz w:val="24"/>
+          <w:szCs w:val="24"/>
+        </w:rPr>
+      </w:pPr>
+      <w:r>
+        <w:rPr>
+          <w:rFonts w:ascii="Times New Roman" w:hAnsi="Times New Roman" w:cs="Times New Roman"/>
           <w:sz w:val="24"/>
           <w:szCs w:val="24"/>
         </w:rPr>
@@ -1239,17 +1129,13 @@
         <w:jc w:val="both"/>
         <w:rPr>
           <w:rFonts w:ascii="Times New Roman" w:hAnsi="Times New Roman" w:cs="Times New Roman"/>
-          <w:i/>
-          <w:iCs/>
-          <w:sz w:val="24"/>
-          <w:szCs w:val="24"/>
-        </w:rPr>
-      </w:pPr>
-      <w:r>
-        <w:rPr>
-          <w:rFonts w:ascii="Times New Roman" w:hAnsi="Times New Roman" w:cs="Times New Roman"/>
-          <w:i/>
-          <w:iCs/>
+          <w:sz w:val="24"/>
+          <w:szCs w:val="24"/>
+        </w:rPr>
+      </w:pPr>
+      <w:r>
+        <w:rPr>
+          <w:rFonts w:ascii="Times New Roman" w:hAnsi="Times New Roman" w:cs="Times New Roman"/>
           <w:sz w:val="24"/>
           <w:szCs w:val="24"/>
         </w:rPr>
@@ -1267,17 +1153,13 @@
         <w:jc w:val="both"/>
         <w:rPr>
           <w:rFonts w:ascii="Times New Roman" w:hAnsi="Times New Roman" w:cs="Times New Roman"/>
-          <w:i/>
-          <w:iCs/>
-          <w:sz w:val="24"/>
-          <w:szCs w:val="24"/>
-        </w:rPr>
-      </w:pPr>
-      <w:r>
-        <w:rPr>
-          <w:rFonts w:ascii="Times New Roman" w:hAnsi="Times New Roman" w:cs="Times New Roman"/>
-          <w:i/>
-          <w:iCs/>
+          <w:sz w:val="24"/>
+          <w:szCs w:val="24"/>
+        </w:rPr>
+      </w:pPr>
+      <w:r>
+        <w:rPr>
+          <w:rFonts w:ascii="Times New Roman" w:hAnsi="Times New Roman" w:cs="Times New Roman"/>
           <w:sz w:val="24"/>
           <w:szCs w:val="24"/>
         </w:rPr>
@@ -1286,8 +1168,6 @@
       <w:r>
         <w:rPr>
           <w:rFonts w:ascii="Times New Roman" w:hAnsi="Times New Roman" w:cs="Times New Roman"/>
-          <w:i/>
-          <w:iCs/>
           <w:sz w:val="24"/>
           <w:szCs w:val="24"/>
         </w:rPr>
@@ -1296,8 +1176,6 @@
       <w:r>
         <w:rPr>
           <w:rFonts w:ascii="Times New Roman" w:hAnsi="Times New Roman" w:cs="Times New Roman"/>
-          <w:i/>
-          <w:iCs/>
           <w:sz w:val="24"/>
           <w:szCs w:val="24"/>
         </w:rPr>
@@ -1315,17 +1193,13 @@
         <w:jc w:val="both"/>
         <w:rPr>
           <w:rFonts w:ascii="Times New Roman" w:hAnsi="Times New Roman" w:cs="Times New Roman"/>
-          <w:i/>
-          <w:iCs/>
-          <w:sz w:val="24"/>
-          <w:szCs w:val="24"/>
-        </w:rPr>
-      </w:pPr>
-      <w:r>
-        <w:rPr>
-          <w:rFonts w:ascii="Times New Roman" w:hAnsi="Times New Roman" w:cs="Times New Roman"/>
-          <w:i/>
-          <w:iCs/>
+          <w:sz w:val="24"/>
+          <w:szCs w:val="24"/>
+        </w:rPr>
+      </w:pPr>
+      <w:r>
+        <w:rPr>
+          <w:rFonts w:ascii="Times New Roman" w:hAnsi="Times New Roman" w:cs="Times New Roman"/>
           <w:sz w:val="24"/>
           <w:szCs w:val="24"/>
         </w:rPr>
@@ -1334,8 +1208,6 @@
       <w:r>
         <w:rPr>
           <w:rFonts w:ascii="Times New Roman" w:hAnsi="Times New Roman" w:cs="Times New Roman"/>
-          <w:i/>
-          <w:iCs/>
           <w:sz w:val="24"/>
           <w:szCs w:val="24"/>
         </w:rPr>
@@ -1353,17 +1225,13 @@
         <w:jc w:val="both"/>
         <w:rPr>
           <w:rFonts w:ascii="Times New Roman" w:hAnsi="Times New Roman" w:cs="Times New Roman"/>
-          <w:i/>
-          <w:iCs/>
-          <w:sz w:val="24"/>
-          <w:szCs w:val="24"/>
-        </w:rPr>
-      </w:pPr>
-      <w:r>
-        <w:rPr>
-          <w:rFonts w:ascii="Times New Roman" w:hAnsi="Times New Roman" w:cs="Times New Roman"/>
-          <w:i/>
-          <w:iCs/>
+          <w:sz w:val="24"/>
+          <w:szCs w:val="24"/>
+        </w:rPr>
+      </w:pPr>
+      <w:r>
+        <w:rPr>
+          <w:rFonts w:ascii="Times New Roman" w:hAnsi="Times New Roman" w:cs="Times New Roman"/>
           <w:sz w:val="24"/>
           <w:szCs w:val="24"/>
         </w:rPr>
@@ -1372,8 +1240,6 @@
       <w:r>
         <w:rPr>
           <w:rFonts w:ascii="Times New Roman" w:hAnsi="Times New Roman" w:cs="Times New Roman"/>
-          <w:i/>
-          <w:iCs/>
           <w:sz w:val="24"/>
           <w:szCs w:val="24"/>
         </w:rPr>
@@ -1412,57 +1278,21 @@
         <w:jc w:val="both"/>
         <w:rPr>
           <w:rFonts w:ascii="Times New Roman" w:hAnsi="Times New Roman" w:cs="Times New Roman"/>
-          <w:i/>
-          <w:iCs/>
-          <w:sz w:val="24"/>
-          <w:szCs w:val="24"/>
-        </w:rPr>
-      </w:pPr>
-      <w:r>
-        <w:rPr>
-          <w:rFonts w:ascii="Times New Roman" w:hAnsi="Times New Roman" w:cs="Times New Roman"/>
-          <w:i/>
-          <w:iCs/>
-          <w:sz w:val="24"/>
-          <w:szCs w:val="24"/>
-        </w:rPr>
-        <w:t xml:space="preserve">To conclude, our </w:t>
-      </w:r>
-      <w:r>
-        <w:rPr>
-          <w:rFonts w:ascii="Times New Roman" w:hAnsi="Times New Roman" w:cs="Times New Roman"/>
-          <w:i/>
-          <w:iCs/>
-          <w:sz w:val="24"/>
-          <w:szCs w:val="24"/>
-        </w:rPr>
-        <w:t>system aims</w:t>
-      </w:r>
-      <w:r>
-        <w:rPr>
-          <w:rFonts w:ascii="Times New Roman" w:hAnsi="Times New Roman" w:cs="Times New Roman"/>
-          <w:i/>
-          <w:iCs/>
-          <w:sz w:val="24"/>
-          <w:szCs w:val="24"/>
-        </w:rPr>
-        <w:t xml:space="preserve"> to target </w:t>
-      </w:r>
-      <w:r>
-        <w:rPr>
-          <w:rFonts w:ascii="Times New Roman" w:hAnsi="Times New Roman" w:cs="Times New Roman"/>
-          <w:i/>
-          <w:iCs/>
-          <w:sz w:val="24"/>
-          <w:szCs w:val="24"/>
-        </w:rPr>
-        <w:t xml:space="preserve">new start up owners who cannot afford to compete with other huge companies to partner with third party delivery apps to showcase their </w:t>
-      </w:r>
-      <w:r>
-        <w:rPr>
-          <w:rFonts w:ascii="Times New Roman" w:hAnsi="Times New Roman" w:cs="Times New Roman"/>
-          <w:i/>
-          <w:iCs/>
+          <w:sz w:val="24"/>
+          <w:szCs w:val="24"/>
+        </w:rPr>
+      </w:pPr>
+      <w:r>
+        <w:rPr>
+          <w:rFonts w:ascii="Times New Roman" w:hAnsi="Times New Roman" w:cs="Times New Roman"/>
+          <w:sz w:val="24"/>
+          <w:szCs w:val="24"/>
+        </w:rPr>
+        <w:t xml:space="preserve">To conclude, our system aims to target new start up owners who cannot afford to compete with other huge companies to partner with third party delivery apps to showcase their </w:t>
+      </w:r>
+      <w:r>
+        <w:rPr>
+          <w:rFonts w:ascii="Times New Roman" w:hAnsi="Times New Roman" w:cs="Times New Roman"/>
           <w:sz w:val="24"/>
           <w:szCs w:val="24"/>
         </w:rPr>
@@ -1471,8 +1301,6 @@
       <w:r>
         <w:rPr>
           <w:rFonts w:ascii="Times New Roman" w:hAnsi="Times New Roman" w:cs="Times New Roman"/>
-          <w:i/>
-          <w:iCs/>
           <w:sz w:val="24"/>
           <w:szCs w:val="24"/>
         </w:rPr>
@@ -1481,8 +1309,6 @@
       <w:r>
         <w:rPr>
           <w:rFonts w:ascii="Times New Roman" w:hAnsi="Times New Roman" w:cs="Times New Roman"/>
-          <w:i/>
-          <w:iCs/>
           <w:sz w:val="24"/>
           <w:szCs w:val="24"/>
         </w:rPr>
@@ -1491,8 +1317,6 @@
       <w:r>
         <w:rPr>
           <w:rFonts w:ascii="Times New Roman" w:hAnsi="Times New Roman" w:cs="Times New Roman"/>
-          <w:i/>
-          <w:iCs/>
           <w:sz w:val="24"/>
           <w:szCs w:val="24"/>
         </w:rPr>
@@ -1501,8 +1325,6 @@
       <w:r>
         <w:rPr>
           <w:rFonts w:ascii="Times New Roman" w:hAnsi="Times New Roman" w:cs="Times New Roman"/>
-          <w:i/>
-          <w:iCs/>
           <w:sz w:val="24"/>
           <w:szCs w:val="24"/>
         </w:rPr>
@@ -1511,8 +1333,6 @@
       <w:r>
         <w:rPr>
           <w:rFonts w:ascii="Times New Roman" w:hAnsi="Times New Roman" w:cs="Times New Roman"/>
-          <w:i/>
-          <w:iCs/>
           <w:sz w:val="24"/>
           <w:szCs w:val="24"/>
         </w:rPr>
@@ -1532,56 +1352,50 @@
     </w:p>
     <w:p>
       <w:pPr>
-        <w:spacing w:line="276" w:lineRule="auto"/>
-        <w:jc w:val="both"/>
-        <w:rPr>
-          <w:rFonts w:ascii="Times New Roman" w:hAnsi="Times New Roman" w:cs="Times New Roman"/>
-          <w:sz w:val="24"/>
-          <w:szCs w:val="24"/>
-        </w:rPr>
-      </w:pPr>
-      <w:r>
-        <w:rPr>
-          <w:rFonts w:ascii="Times New Roman" w:hAnsi="Times New Roman" w:cs="Times New Roman"/>
-          <w:sz w:val="24"/>
-          <w:szCs w:val="24"/>
-        </w:rPr>
-        <w:t>[1]</w:t>
-      </w:r>
-      <w:r>
-        <w:rPr>
-          <w:rFonts w:ascii="Times New Roman" w:hAnsi="Times New Roman" w:cs="Times New Roman"/>
-          <w:sz w:val="24"/>
-          <w:szCs w:val="24"/>
-        </w:rPr>
-        <w:t xml:space="preserve"> https://reviewlution.ca/resources/food-delivery-statistics/</w:t>
-      </w:r>
-    </w:p>
-    <w:p>
-      <w:pPr>
-        <w:spacing w:line="276" w:lineRule="auto"/>
-        <w:jc w:val="both"/>
-        <w:rPr>
-          <w:rFonts w:ascii="Times New Roman" w:hAnsi="Times New Roman" w:cs="Times New Roman"/>
-          <w:sz w:val="24"/>
-          <w:szCs w:val="24"/>
-        </w:rPr>
-      </w:pPr>
-      <w:r>
-        <w:rPr>
-          <w:rFonts w:ascii="Times New Roman" w:hAnsi="Times New Roman" w:cs="Times New Roman"/>
-          <w:sz w:val="24"/>
-          <w:szCs w:val="24"/>
-        </w:rPr>
-        <w:t>[2]</w:t>
-      </w:r>
-      <w:r>
-        <w:rPr>
-          <w:rFonts w:ascii="Times New Roman" w:hAnsi="Times New Roman" w:cs="Times New Roman"/>
-          <w:sz w:val="24"/>
-          <w:szCs w:val="24"/>
-        </w:rPr>
-        <w:t xml:space="preserve"> https://www.businessofapps.com/data/food-delivery-app-market/</w:t>
+        <w:pStyle w:val="ListParagraph"/>
+        <w:numPr>
+          <w:ilvl w:val="0"/>
+          <w:numId w:val="3"/>
+        </w:numPr>
+        <w:spacing w:line="276" w:lineRule="auto"/>
+        <w:jc w:val="both"/>
+        <w:rPr>
+          <w:rFonts w:ascii="Times New Roman" w:hAnsi="Times New Roman" w:cs="Times New Roman"/>
+          <w:sz w:val="24"/>
+          <w:szCs w:val="24"/>
+        </w:rPr>
+      </w:pPr>
+      <w:r>
+        <w:rPr>
+          <w:rFonts w:ascii="Times New Roman" w:hAnsi="Times New Roman" w:cs="Times New Roman"/>
+          <w:sz w:val="24"/>
+          <w:szCs w:val="24"/>
+        </w:rPr>
+        <w:t>https://reviewlution.ca/resources/food-delivery-statistics/</w:t>
+      </w:r>
+    </w:p>
+    <w:p>
+      <w:pPr>
+        <w:pStyle w:val="ListParagraph"/>
+        <w:numPr>
+          <w:ilvl w:val="0"/>
+          <w:numId w:val="3"/>
+        </w:numPr>
+        <w:spacing w:line="276" w:lineRule="auto"/>
+        <w:jc w:val="both"/>
+        <w:rPr>
+          <w:rFonts w:ascii="Times New Roman" w:hAnsi="Times New Roman" w:cs="Times New Roman"/>
+          <w:sz w:val="24"/>
+          <w:szCs w:val="24"/>
+        </w:rPr>
+      </w:pPr>
+      <w:r>
+        <w:rPr>
+          <w:rFonts w:ascii="Times New Roman" w:hAnsi="Times New Roman" w:cs="Times New Roman"/>
+          <w:sz w:val="24"/>
+          <w:szCs w:val="24"/>
+        </w:rPr>
+        <w:t>https://www.businessofapps.com/data/food-delivery-app-market/</w:t>
       </w:r>
     </w:p>
     <w:sectPr>
@@ -1686,6 +1500,92 @@
     </w:lvl>
   </w:abstractNum>
   <w:abstractNum w:abstractNumId="1" w15:restartNumberingAfterBreak="0">
+    <w:nsid w:val="219C032A"/>
+    <w:multiLevelType w:val="hybridMultilevel"/>
+    <w:tmpl w:val="0D4C6E1C"/>
+    <w:lvl w:ilvl="0" w:tplc="4009000F">
+      <w:start w:val="1"/>
+      <w:numFmt w:val="decimal"/>
+      <w:lvlText w:val="%1."/>
+      <w:lvlJc w:val="left"/>
+      <w:pPr>
+        <w:ind w:left="720" w:hanging="360"/>
+      </w:pPr>
+    </w:lvl>
+    <w:lvl w:ilvl="1" w:tplc="40090019" w:tentative="1">
+      <w:start w:val="1"/>
+      <w:numFmt w:val="lowerLetter"/>
+      <w:lvlText w:val="%2."/>
+      <w:lvlJc w:val="left"/>
+      <w:pPr>
+        <w:ind w:left="1440" w:hanging="360"/>
+      </w:pPr>
+    </w:lvl>
+    <w:lvl w:ilvl="2" w:tplc="4009001B" w:tentative="1">
+      <w:start w:val="1"/>
+      <w:numFmt w:val="lowerRoman"/>
+      <w:lvlText w:val="%3."/>
+      <w:lvlJc w:val="right"/>
+      <w:pPr>
+        <w:ind w:left="2160" w:hanging="180"/>
+      </w:pPr>
+    </w:lvl>
+    <w:lvl w:ilvl="3" w:tplc="4009000F" w:tentative="1">
+      <w:start w:val="1"/>
+      <w:numFmt w:val="decimal"/>
+      <w:lvlText w:val="%4."/>
+      <w:lvlJc w:val="left"/>
+      <w:pPr>
+        <w:ind w:left="2880" w:hanging="360"/>
+      </w:pPr>
+    </w:lvl>
+    <w:lvl w:ilvl="4" w:tplc="40090019" w:tentative="1">
+      <w:start w:val="1"/>
+      <w:numFmt w:val="lowerLetter"/>
+      <w:lvlText w:val="%5."/>
+      <w:lvlJc w:val="left"/>
+      <w:pPr>
+        <w:ind w:left="3600" w:hanging="360"/>
+      </w:pPr>
+    </w:lvl>
+    <w:lvl w:ilvl="5" w:tplc="4009001B" w:tentative="1">
+      <w:start w:val="1"/>
+      <w:numFmt w:val="lowerRoman"/>
+      <w:lvlText w:val="%6."/>
+      <w:lvlJc w:val="right"/>
+      <w:pPr>
+        <w:ind w:left="4320" w:hanging="180"/>
+      </w:pPr>
+    </w:lvl>
+    <w:lvl w:ilvl="6" w:tplc="4009000F" w:tentative="1">
+      <w:start w:val="1"/>
+      <w:numFmt w:val="decimal"/>
+      <w:lvlText w:val="%7."/>
+      <w:lvlJc w:val="left"/>
+      <w:pPr>
+        <w:ind w:left="5040" w:hanging="360"/>
+      </w:pPr>
+    </w:lvl>
+    <w:lvl w:ilvl="7" w:tplc="40090019" w:tentative="1">
+      <w:start w:val="1"/>
+      <w:numFmt w:val="lowerLetter"/>
+      <w:lvlText w:val="%8."/>
+      <w:lvlJc w:val="left"/>
+      <w:pPr>
+        <w:ind w:left="5760" w:hanging="360"/>
+      </w:pPr>
+    </w:lvl>
+    <w:lvl w:ilvl="8" w:tplc="4009001B" w:tentative="1">
+      <w:start w:val="1"/>
+      <w:numFmt w:val="lowerRoman"/>
+      <w:lvlText w:val="%9."/>
+      <w:lvlJc w:val="right"/>
+      <w:pPr>
+        <w:ind w:left="6480" w:hanging="180"/>
+      </w:pPr>
+    </w:lvl>
+  </w:abstractNum>
+  <w:abstractNum w:abstractNumId="2" w15:restartNumberingAfterBreak="0">
     <w:nsid w:val="380728A5"/>
     <w:multiLevelType w:val="hybridMultilevel"/>
     <w:tmpl w:val="D9705756"/>
@@ -1775,10 +1675,13 @@
     </w:lvl>
   </w:abstractNum>
   <w:num w:numId="1" w16cid:durableId="160581689">
-    <w:abstractNumId w:val="1"/>
+    <w:abstractNumId w:val="2"/>
   </w:num>
   <w:num w:numId="2" w16cid:durableId="123889069">
     <w:abstractNumId w:val="0"/>
+  </w:num>
+  <w:num w:numId="3" w16cid:durableId="1486776254">
+    <w:abstractNumId w:val="1"/>
   </w:num>
 </w:numbering>
 </file>

</xml_diff>